<commit_message>
Update agenda for TMG meeting on June 13, 2024
</commit_message>
<xml_diff>
--- a/meetings/20240613/agenda-tmg-20240613.docx
+++ b/meetings/20240613/agenda-tmg-20240613.docx
@@ -21,16 +21,16 @@
         <w:t xml:space="preserve"> meeting</w:t>
       </w:r>
       <w:r>
-        <w:t>, 1</w:t>
+        <w:t xml:space="preserve">, </w:t>
       </w:r>
       <w:r>
-        <w:t>5</w:t>
+        <w:t>13</w:t>
       </w:r>
       <w:r>
         <w:t xml:space="preserve">th </w:t>
       </w:r>
       <w:r>
-        <w:t>May</w:t>
+        <w:t>June</w:t>
       </w:r>
       <w:r>
         <w:t xml:space="preserve"> 2024</w:t>
@@ -49,13 +49,8 @@
         <w:pStyle w:val="Heading1"/>
       </w:pPr>
       <w:r>
-        <w:t xml:space="preserve">Members </w:t>
+        <w:t>Members excused</w:t>
       </w:r>
-      <w:proofErr w:type="gramStart"/>
-      <w:r>
-        <w:t>excused</w:t>
-      </w:r>
-      <w:proofErr w:type="gramEnd"/>
     </w:p>
     <w:p>
       <w:pPr>
@@ -76,43 +71,27 @@
         <w:rPr>
           <w:rFonts w:ascii="Cambria" w:hAnsi="Cambria"/>
         </w:rPr>
-        <w:t xml:space="preserve">Update on ethics and regulatory </w:t>
+        <w:t>Update on ethics and regulatory applications</w:t>
       </w:r>
-      <w:proofErr w:type="gramStart"/>
+    </w:p>
+    <w:p>
+      <w:pPr>
+        <w:pStyle w:val="ListParagraph"/>
+        <w:rPr>
+          <w:rFonts w:ascii="Cambria" w:hAnsi="Cambria"/>
+        </w:rPr>
+      </w:pPr>
       <w:r>
         <w:rPr>
           <w:rFonts w:ascii="Cambria" w:hAnsi="Cambria"/>
         </w:rPr>
-        <w:t>applications</w:t>
+        <w:t xml:space="preserve">Discussion on </w:t>
       </w:r>
-      <w:proofErr w:type="gramEnd"/>
-    </w:p>
-    <w:p>
-      <w:pPr>
-        <w:pStyle w:val="ListParagraph"/>
-        <w:rPr>
-          <w:rFonts w:ascii="Cambria" w:hAnsi="Cambria"/>
-        </w:rPr>
-      </w:pPr>
       <w:r>
         <w:rPr>
           <w:rFonts w:ascii="Cambria" w:hAnsi="Cambria"/>
         </w:rPr>
-        <w:t>Discussion on measuring adherence to ATLS</w:t>
-      </w:r>
-    </w:p>
-    <w:p>
-      <w:pPr>
-        <w:pStyle w:val="ListParagraph"/>
-        <w:rPr>
-          <w:rFonts w:ascii="Cambria" w:hAnsi="Cambria"/>
-        </w:rPr>
-      </w:pPr>
-      <w:r>
-        <w:rPr>
-          <w:rFonts w:ascii="Cambria" w:hAnsi="Cambria"/>
-        </w:rPr>
-        <w:t>Suggestion for Joint Steering and Data Monitoring Committee</w:t>
+        <w:t>proposal to measure ATLS adherence, see amended protocol and checklist</w:t>
       </w:r>
     </w:p>
     <w:p>
@@ -1766,6 +1745,7 @@
   <w:style w:type="character" w:default="1" w:styleId="DefaultParagraphFont">
     <w:name w:val="Default Paragraph Font"/>
     <w:uiPriority w:val="1"/>
+    <w:semiHidden/>
     <w:unhideWhenUsed/>
   </w:style>
   <w:style w:type="table" w:default="1" w:styleId="TableNormal">

</xml_diff>